<commit_message>
ansible capture vm image
</commit_message>
<xml_diff>
--- a/Semana 1/Dia 3/Ansible/Ejercicio Ansible Basico.docx
+++ b/Semana 1/Dia 3/Ansible/Ejercicio Ansible Basico.docx
@@ -2561,10 +2561,704 @@
         </w:drawing>
       </w:r>
     </w:p>
+    <w:p>
+      <w:pPr>
+        <w:spacing w:before="0" w:after="160" w:line="259" w:lineRule="auto"/>
+        <w:jc w:val="both"/>
+        <w:rPr>
+          <w:sz w:val="22"/>
+        </w:rPr>
+      </w:pPr>
+    </w:p>
+    <w:p>
+      <w:pPr>
+        <w:spacing w:before="0" w:after="160" w:line="259" w:lineRule="auto"/>
+        <w:jc w:val="both"/>
+        <w:rPr>
+          <w:sz w:val="22"/>
+        </w:rPr>
+      </w:pPr>
+      <w:r>
+        <w:rPr>
+          <w:sz w:val="22"/>
+        </w:rPr>
+        <w:t xml:space="preserve">Nos ira indicando la IP publica de la maquina virtual creada </w:t>
+      </w:r>
+    </w:p>
+    <w:p>
+      <w:pPr>
+        <w:spacing w:before="0" w:after="160" w:line="259" w:lineRule="auto"/>
+        <w:jc w:val="both"/>
+        <w:rPr>
+          <w:sz w:val="22"/>
+        </w:rPr>
+      </w:pPr>
+      <w:r>
+        <w:rPr>
+          <w:noProof/>
+          <w:sz w:val="22"/>
+        </w:rPr>
+        <w:drawing>
+          <wp:inline distT="0" distB="0" distL="0" distR="0" wp14:anchorId="4491ABF8" wp14:editId="05A69BF2">
+            <wp:extent cx="3457575" cy="664631"/>
+            <wp:effectExtent l="0" t="0" r="0" b="2540"/>
+            <wp:docPr id="23" name="Picture 23" descr="Text&#10;&#10;Description automatically generated"/>
+            <wp:cNvGraphicFramePr>
+              <a:graphicFrameLocks xmlns:a="http://schemas.openxmlformats.org/drawingml/2006/main" noChangeAspect="1"/>
+            </wp:cNvGraphicFramePr>
+            <a:graphic xmlns:a="http://schemas.openxmlformats.org/drawingml/2006/main">
+              <a:graphicData uri="http://schemas.openxmlformats.org/drawingml/2006/picture">
+                <pic:pic xmlns:pic="http://schemas.openxmlformats.org/drawingml/2006/picture">
+                  <pic:nvPicPr>
+                    <pic:cNvPr id="23" name="Picture 23" descr="Text&#10;&#10;Description automatically generated"/>
+                    <pic:cNvPicPr/>
+                  </pic:nvPicPr>
+                  <pic:blipFill>
+                    <a:blip r:embed="rId27">
+                      <a:extLst>
+                        <a:ext uri="{28A0092B-C50C-407E-A947-70E740481C1C}">
+                          <a14:useLocalDpi xmlns:a14="http://schemas.microsoft.com/office/drawing/2010/main" val="0"/>
+                        </a:ext>
+                      </a:extLst>
+                    </a:blip>
+                    <a:stretch>
+                      <a:fillRect/>
+                    </a:stretch>
+                  </pic:blipFill>
+                  <pic:spPr>
+                    <a:xfrm>
+                      <a:off x="0" y="0"/>
+                      <a:ext cx="3463025" cy="665679"/>
+                    </a:xfrm>
+                    <a:prstGeom prst="rect">
+                      <a:avLst/>
+                    </a:prstGeom>
+                  </pic:spPr>
+                </pic:pic>
+              </a:graphicData>
+            </a:graphic>
+          </wp:inline>
+        </w:drawing>
+      </w:r>
+    </w:p>
+    <w:p>
+      <w:pPr>
+        <w:spacing w:before="0" w:after="160" w:line="259" w:lineRule="auto"/>
+        <w:jc w:val="both"/>
+        <w:rPr>
+          <w:sz w:val="22"/>
+        </w:rPr>
+      </w:pPr>
+    </w:p>
+    <w:p>
+      <w:pPr>
+        <w:spacing w:before="0" w:after="160" w:line="259" w:lineRule="auto"/>
+        <w:jc w:val="both"/>
+        <w:rPr>
+          <w:sz w:val="22"/>
+        </w:rPr>
+      </w:pPr>
+      <w:r>
+        <w:rPr>
+          <w:sz w:val="22"/>
+        </w:rPr>
+        <w:t>Concluido, nos indicara el resultado del playbook y los cambios que realizo</w:t>
+      </w:r>
+    </w:p>
+    <w:p>
+      <w:pPr>
+        <w:spacing w:before="0" w:after="160" w:line="259" w:lineRule="auto"/>
+        <w:jc w:val="both"/>
+        <w:rPr>
+          <w:sz w:val="22"/>
+        </w:rPr>
+      </w:pPr>
+      <w:r>
+        <w:rPr>
+          <w:noProof/>
+          <w:sz w:val="22"/>
+        </w:rPr>
+        <w:drawing>
+          <wp:inline distT="0" distB="0" distL="0" distR="0" wp14:anchorId="26B14574" wp14:editId="2DC2BE04">
+            <wp:extent cx="5403215" cy="757555"/>
+            <wp:effectExtent l="0" t="0" r="6985" b="4445"/>
+            <wp:docPr id="24" name="Picture 24" descr="Graphical user interface, text&#10;&#10;Description automatically generated"/>
+            <wp:cNvGraphicFramePr>
+              <a:graphicFrameLocks xmlns:a="http://schemas.openxmlformats.org/drawingml/2006/main" noChangeAspect="1"/>
+            </wp:cNvGraphicFramePr>
+            <a:graphic xmlns:a="http://schemas.openxmlformats.org/drawingml/2006/main">
+              <a:graphicData uri="http://schemas.openxmlformats.org/drawingml/2006/picture">
+                <pic:pic xmlns:pic="http://schemas.openxmlformats.org/drawingml/2006/picture">
+                  <pic:nvPicPr>
+                    <pic:cNvPr id="24" name="Picture 24" descr="Graphical user interface, text&#10;&#10;Description automatically generated"/>
+                    <pic:cNvPicPr/>
+                  </pic:nvPicPr>
+                  <pic:blipFill>
+                    <a:blip r:embed="rId28">
+                      <a:extLst>
+                        <a:ext uri="{28A0092B-C50C-407E-A947-70E740481C1C}">
+                          <a14:useLocalDpi xmlns:a14="http://schemas.microsoft.com/office/drawing/2010/main" val="0"/>
+                        </a:ext>
+                      </a:extLst>
+                    </a:blip>
+                    <a:stretch>
+                      <a:fillRect/>
+                    </a:stretch>
+                  </pic:blipFill>
+                  <pic:spPr>
+                    <a:xfrm>
+                      <a:off x="0" y="0"/>
+                      <a:ext cx="5403215" cy="757555"/>
+                    </a:xfrm>
+                    <a:prstGeom prst="rect">
+                      <a:avLst/>
+                    </a:prstGeom>
+                  </pic:spPr>
+                </pic:pic>
+              </a:graphicData>
+            </a:graphic>
+          </wp:inline>
+        </w:drawing>
+      </w:r>
+    </w:p>
+    <w:p>
+      <w:pPr>
+        <w:spacing w:before="0" w:after="160" w:line="259" w:lineRule="auto"/>
+        <w:jc w:val="both"/>
+        <w:rPr>
+          <w:sz w:val="22"/>
+        </w:rPr>
+      </w:pPr>
+    </w:p>
+    <w:p>
+      <w:pPr>
+        <w:spacing w:before="0" w:after="160" w:line="259" w:lineRule="auto"/>
+        <w:jc w:val="both"/>
+        <w:rPr>
+          <w:sz w:val="22"/>
+        </w:rPr>
+      </w:pPr>
+      <w:r>
+        <w:rPr>
+          <w:sz w:val="22"/>
+        </w:rPr>
+        <w:t xml:space="preserve">Si vamos a la IP indicada mas arriba (en su caso es diferente) veremos que ya tenemos un servidor web instalado (indicado en el </w:t>
+      </w:r>
+      <w:r>
+        <w:rPr>
+          <w:b/>
+          <w:bCs/>
+          <w:sz w:val="22"/>
+        </w:rPr>
+        <w:t>cloud-init.sh</w:t>
+      </w:r>
+      <w:r>
+        <w:rPr>
+          <w:sz w:val="22"/>
+        </w:rPr>
+        <w:t>) junto con un html personalizado.</w:t>
+      </w:r>
+    </w:p>
+    <w:p>
+      <w:pPr>
+        <w:spacing w:before="0" w:after="160" w:line="259" w:lineRule="auto"/>
+        <w:jc w:val="both"/>
+        <w:rPr>
+          <w:sz w:val="22"/>
+        </w:rPr>
+      </w:pPr>
+      <w:r>
+        <w:rPr>
+          <w:noProof/>
+          <w:sz w:val="22"/>
+        </w:rPr>
+        <w:drawing>
+          <wp:inline distT="0" distB="0" distL="0" distR="0" wp14:anchorId="630849CD" wp14:editId="10A89FFB">
+            <wp:extent cx="4153480" cy="990738"/>
+            <wp:effectExtent l="0" t="0" r="0" b="0"/>
+            <wp:docPr id="25" name="Picture 25" descr="Graphical user interface, text, application&#10;&#10;Description automatically generated"/>
+            <wp:cNvGraphicFramePr>
+              <a:graphicFrameLocks xmlns:a="http://schemas.openxmlformats.org/drawingml/2006/main" noChangeAspect="1"/>
+            </wp:cNvGraphicFramePr>
+            <a:graphic xmlns:a="http://schemas.openxmlformats.org/drawingml/2006/main">
+              <a:graphicData uri="http://schemas.openxmlformats.org/drawingml/2006/picture">
+                <pic:pic xmlns:pic="http://schemas.openxmlformats.org/drawingml/2006/picture">
+                  <pic:nvPicPr>
+                    <pic:cNvPr id="25" name="Picture 25" descr="Graphical user interface, text, application&#10;&#10;Description automatically generated"/>
+                    <pic:cNvPicPr/>
+                  </pic:nvPicPr>
+                  <pic:blipFill>
+                    <a:blip r:embed="rId29">
+                      <a:extLst>
+                        <a:ext uri="{28A0092B-C50C-407E-A947-70E740481C1C}">
+                          <a14:useLocalDpi xmlns:a14="http://schemas.microsoft.com/office/drawing/2010/main" val="0"/>
+                        </a:ext>
+                      </a:extLst>
+                    </a:blip>
+                    <a:stretch>
+                      <a:fillRect/>
+                    </a:stretch>
+                  </pic:blipFill>
+                  <pic:spPr>
+                    <a:xfrm>
+                      <a:off x="0" y="0"/>
+                      <a:ext cx="4153480" cy="990738"/>
+                    </a:xfrm>
+                    <a:prstGeom prst="rect">
+                      <a:avLst/>
+                    </a:prstGeom>
+                  </pic:spPr>
+                </pic:pic>
+              </a:graphicData>
+            </a:graphic>
+          </wp:inline>
+        </w:drawing>
+      </w:r>
+    </w:p>
+    <w:p>
+      <w:pPr>
+        <w:spacing w:before="0" w:after="160" w:line="259" w:lineRule="auto"/>
+        <w:jc w:val="both"/>
+        <w:rPr>
+          <w:sz w:val="22"/>
+        </w:rPr>
+      </w:pPr>
+    </w:p>
+    <w:p>
+      <w:pPr>
+        <w:spacing w:before="0" w:after="160" w:line="259" w:lineRule="auto"/>
+        <w:jc w:val="both"/>
+        <w:rPr>
+          <w:sz w:val="22"/>
+        </w:rPr>
+      </w:pPr>
+    </w:p>
+    <w:p>
+      <w:pPr>
+        <w:spacing w:before="0" w:after="160" w:line="259" w:lineRule="auto"/>
+        <w:jc w:val="both"/>
+        <w:rPr>
+          <w:sz w:val="22"/>
+        </w:rPr>
+      </w:pPr>
+    </w:p>
+    <w:p>
+      <w:pPr>
+        <w:spacing w:before="0" w:after="160" w:line="259" w:lineRule="auto"/>
+        <w:jc w:val="both"/>
+        <w:rPr>
+          <w:sz w:val="22"/>
+        </w:rPr>
+      </w:pPr>
+    </w:p>
+    <w:p>
+      <w:pPr>
+        <w:spacing w:before="0" w:after="160" w:line="259" w:lineRule="auto"/>
+        <w:jc w:val="both"/>
+        <w:rPr>
+          <w:sz w:val="22"/>
+        </w:rPr>
+      </w:pPr>
+    </w:p>
+    <w:p>
+      <w:pPr>
+        <w:spacing w:before="0" w:after="160" w:line="259" w:lineRule="auto"/>
+        <w:jc w:val="both"/>
+        <w:rPr>
+          <w:sz w:val="22"/>
+        </w:rPr>
+      </w:pPr>
+    </w:p>
+    <w:p>
+      <w:pPr>
+        <w:spacing w:before="0" w:after="160" w:line="259" w:lineRule="auto"/>
+        <w:jc w:val="both"/>
+        <w:rPr>
+          <w:b/>
+          <w:bCs/>
+          <w:sz w:val="22"/>
+        </w:rPr>
+      </w:pPr>
+      <w:r>
+        <w:rPr>
+          <w:sz w:val="22"/>
+        </w:rPr>
+        <w:lastRenderedPageBreak/>
+        <w:t xml:space="preserve">En este punto ya tenemos una imagen customizada, que vamos a capturar para luego utilizarla como imagen maestra para crear otras maquinas virtuales en base a esta. Para realizar esto ejecutamos: </w:t>
+      </w:r>
+      <w:r>
+        <w:rPr>
+          <w:b/>
+          <w:bCs/>
+          <w:sz w:val="22"/>
+        </w:rPr>
+        <w:t>ansible-playbook capture-image.yaml</w:t>
+      </w:r>
+    </w:p>
+    <w:p>
+      <w:pPr>
+        <w:spacing w:before="0" w:after="160" w:line="259" w:lineRule="auto"/>
+        <w:jc w:val="both"/>
+        <w:rPr>
+          <w:sz w:val="22"/>
+        </w:rPr>
+      </w:pPr>
+      <w:r>
+        <w:rPr>
+          <w:noProof/>
+          <w:sz w:val="22"/>
+        </w:rPr>
+        <w:drawing>
+          <wp:inline distT="0" distB="0" distL="0" distR="0" wp14:anchorId="372C200F" wp14:editId="072361EE">
+            <wp:extent cx="5403215" cy="1085850"/>
+            <wp:effectExtent l="0" t="0" r="6985" b="0"/>
+            <wp:docPr id="27" name="Picture 27" descr="Graphical user interface, text&#10;&#10;Description automatically generated"/>
+            <wp:cNvGraphicFramePr>
+              <a:graphicFrameLocks xmlns:a="http://schemas.openxmlformats.org/drawingml/2006/main" noChangeAspect="1"/>
+            </wp:cNvGraphicFramePr>
+            <a:graphic xmlns:a="http://schemas.openxmlformats.org/drawingml/2006/main">
+              <a:graphicData uri="http://schemas.openxmlformats.org/drawingml/2006/picture">
+                <pic:pic xmlns:pic="http://schemas.openxmlformats.org/drawingml/2006/picture">
+                  <pic:nvPicPr>
+                    <pic:cNvPr id="27" name="Picture 27" descr="Graphical user interface, text&#10;&#10;Description automatically generated"/>
+                    <pic:cNvPicPr/>
+                  </pic:nvPicPr>
+                  <pic:blipFill>
+                    <a:blip r:embed="rId30">
+                      <a:extLst>
+                        <a:ext uri="{28A0092B-C50C-407E-A947-70E740481C1C}">
+                          <a14:useLocalDpi xmlns:a14="http://schemas.microsoft.com/office/drawing/2010/main" val="0"/>
+                        </a:ext>
+                      </a:extLst>
+                    </a:blip>
+                    <a:stretch>
+                      <a:fillRect/>
+                    </a:stretch>
+                  </pic:blipFill>
+                  <pic:spPr>
+                    <a:xfrm>
+                      <a:off x="0" y="0"/>
+                      <a:ext cx="5403215" cy="1085850"/>
+                    </a:xfrm>
+                    <a:prstGeom prst="rect">
+                      <a:avLst/>
+                    </a:prstGeom>
+                  </pic:spPr>
+                </pic:pic>
+              </a:graphicData>
+            </a:graphic>
+          </wp:inline>
+        </w:drawing>
+      </w:r>
+    </w:p>
+    <w:p>
+      <w:pPr>
+        <w:spacing w:before="0" w:after="160" w:line="259" w:lineRule="auto"/>
+        <w:jc w:val="both"/>
+        <w:rPr>
+          <w:sz w:val="22"/>
+        </w:rPr>
+      </w:pPr>
+      <w:r>
+        <w:rPr>
+          <w:noProof/>
+          <w:sz w:val="22"/>
+        </w:rPr>
+        <w:drawing>
+          <wp:inline distT="0" distB="0" distL="0" distR="0" wp14:anchorId="02BC28DE" wp14:editId="3FA474A3">
+            <wp:extent cx="5403215" cy="711835"/>
+            <wp:effectExtent l="0" t="0" r="6985" b="0"/>
+            <wp:docPr id="28" name="Picture 28" descr="Shape&#10;&#10;Description automatically generated with medium confidence"/>
+            <wp:cNvGraphicFramePr>
+              <a:graphicFrameLocks xmlns:a="http://schemas.openxmlformats.org/drawingml/2006/main" noChangeAspect="1"/>
+            </wp:cNvGraphicFramePr>
+            <a:graphic xmlns:a="http://schemas.openxmlformats.org/drawingml/2006/main">
+              <a:graphicData uri="http://schemas.openxmlformats.org/drawingml/2006/picture">
+                <pic:pic xmlns:pic="http://schemas.openxmlformats.org/drawingml/2006/picture">
+                  <pic:nvPicPr>
+                    <pic:cNvPr id="28" name="Picture 28" descr="Shape&#10;&#10;Description automatically generated with medium confidence"/>
+                    <pic:cNvPicPr/>
+                  </pic:nvPicPr>
+                  <pic:blipFill>
+                    <a:blip r:embed="rId31">
+                      <a:extLst>
+                        <a:ext uri="{28A0092B-C50C-407E-A947-70E740481C1C}">
+                          <a14:useLocalDpi xmlns:a14="http://schemas.microsoft.com/office/drawing/2010/main" val="0"/>
+                        </a:ext>
+                      </a:extLst>
+                    </a:blip>
+                    <a:stretch>
+                      <a:fillRect/>
+                    </a:stretch>
+                  </pic:blipFill>
+                  <pic:spPr>
+                    <a:xfrm>
+                      <a:off x="0" y="0"/>
+                      <a:ext cx="5403215" cy="711835"/>
+                    </a:xfrm>
+                    <a:prstGeom prst="rect">
+                      <a:avLst/>
+                    </a:prstGeom>
+                  </pic:spPr>
+                </pic:pic>
+              </a:graphicData>
+            </a:graphic>
+          </wp:inline>
+        </w:drawing>
+      </w:r>
+    </w:p>
+    <w:p>
+      <w:pPr>
+        <w:spacing w:before="0" w:after="160" w:line="259" w:lineRule="auto"/>
+        <w:jc w:val="both"/>
+        <w:rPr>
+          <w:sz w:val="22"/>
+        </w:rPr>
+      </w:pPr>
+    </w:p>
+    <w:p>
+      <w:pPr>
+        <w:spacing w:before="0" w:after="160" w:line="259" w:lineRule="auto"/>
+        <w:jc w:val="both"/>
+        <w:rPr>
+          <w:sz w:val="22"/>
+        </w:rPr>
+      </w:pPr>
+      <w:r>
+        <w:rPr>
+          <w:sz w:val="22"/>
+        </w:rPr>
+        <w:t xml:space="preserve">Concluido si vamos al portal de Microsoft Azure al grupo de recursos </w:t>
+      </w:r>
+      <w:r>
+        <w:rPr>
+          <w:b/>
+          <w:bCs/>
+          <w:sz w:val="22"/>
+        </w:rPr>
+        <w:t>demo-</w:t>
+      </w:r>
+      <w:proofErr w:type="spellStart"/>
+      <w:r>
+        <w:rPr>
+          <w:b/>
+          <w:bCs/>
+          <w:sz w:val="22"/>
+        </w:rPr>
+        <w:t>rg</w:t>
+      </w:r>
+      <w:proofErr w:type="spellEnd"/>
+      <w:r>
+        <w:rPr>
+          <w:sz w:val="22"/>
+        </w:rPr>
+        <w:t xml:space="preserve"> podremos ver la imagen creada con Ansible en el paso anterior.</w:t>
+      </w:r>
+    </w:p>
+    <w:p>
+      <w:pPr>
+        <w:spacing w:before="0" w:after="160" w:line="259" w:lineRule="auto"/>
+        <w:jc w:val="both"/>
+        <w:rPr>
+          <w:sz w:val="22"/>
+        </w:rPr>
+      </w:pPr>
+      <w:r>
+        <w:rPr>
+          <w:noProof/>
+          <w:sz w:val="22"/>
+        </w:rPr>
+        <w:drawing>
+          <wp:inline distT="0" distB="0" distL="0" distR="0" wp14:anchorId="237281F4" wp14:editId="7EEE20AC">
+            <wp:extent cx="5403215" cy="1109980"/>
+            <wp:effectExtent l="0" t="0" r="6985" b="0"/>
+            <wp:docPr id="29" name="Picture 29" descr="Graphical user interface, application&#10;&#10;Description automatically generated"/>
+            <wp:cNvGraphicFramePr>
+              <a:graphicFrameLocks xmlns:a="http://schemas.openxmlformats.org/drawingml/2006/main" noChangeAspect="1"/>
+            </wp:cNvGraphicFramePr>
+            <a:graphic xmlns:a="http://schemas.openxmlformats.org/drawingml/2006/main">
+              <a:graphicData uri="http://schemas.openxmlformats.org/drawingml/2006/picture">
+                <pic:pic xmlns:pic="http://schemas.openxmlformats.org/drawingml/2006/picture">
+                  <pic:nvPicPr>
+                    <pic:cNvPr id="29" name="Picture 29" descr="Graphical user interface, application&#10;&#10;Description automatically generated"/>
+                    <pic:cNvPicPr/>
+                  </pic:nvPicPr>
+                  <pic:blipFill>
+                    <a:blip r:embed="rId32">
+                      <a:extLst>
+                        <a:ext uri="{28A0092B-C50C-407E-A947-70E740481C1C}">
+                          <a14:useLocalDpi xmlns:a14="http://schemas.microsoft.com/office/drawing/2010/main" val="0"/>
+                        </a:ext>
+                      </a:extLst>
+                    </a:blip>
+                    <a:stretch>
+                      <a:fillRect/>
+                    </a:stretch>
+                  </pic:blipFill>
+                  <pic:spPr>
+                    <a:xfrm>
+                      <a:off x="0" y="0"/>
+                      <a:ext cx="5403215" cy="1109980"/>
+                    </a:xfrm>
+                    <a:prstGeom prst="rect">
+                      <a:avLst/>
+                    </a:prstGeom>
+                  </pic:spPr>
+                </pic:pic>
+              </a:graphicData>
+            </a:graphic>
+          </wp:inline>
+        </w:drawing>
+      </w:r>
+    </w:p>
+    <w:p>
+      <w:pPr>
+        <w:spacing w:before="0" w:after="160" w:line="259" w:lineRule="auto"/>
+        <w:jc w:val="both"/>
+        <w:rPr>
+          <w:sz w:val="22"/>
+        </w:rPr>
+      </w:pPr>
+      <w:r>
+        <w:rPr>
+          <w:sz w:val="22"/>
+        </w:rPr>
+        <w:t>Terminado el ejercicio podemos borrar todo lo creado invocando el siguiente comando de Ansible que borra el grupo de recursos y todos los recursos dentro de este.</w:t>
+      </w:r>
+    </w:p>
+    <w:p>
+      <w:pPr>
+        <w:spacing w:before="0" w:after="160" w:line="259" w:lineRule="auto"/>
+        <w:jc w:val="both"/>
+        <w:rPr>
+          <w:sz w:val="22"/>
+        </w:rPr>
+      </w:pPr>
+    </w:p>
+    <w:p>
+      <w:pPr>
+        <w:spacing w:before="0" w:after="160" w:line="259" w:lineRule="auto"/>
+        <w:jc w:val="both"/>
+        <w:rPr>
+          <w:b/>
+          <w:bCs/>
+          <w:sz w:val="22"/>
+        </w:rPr>
+      </w:pPr>
+      <w:r>
+        <w:rPr>
+          <w:b/>
+          <w:bCs/>
+          <w:sz w:val="22"/>
+        </w:rPr>
+        <w:t>ansible-playbook delete-vm.yaml --extra-vars "name=demo-</w:t>
+      </w:r>
+      <w:proofErr w:type="spellStart"/>
+      <w:r>
+        <w:rPr>
+          <w:b/>
+          <w:bCs/>
+          <w:sz w:val="22"/>
+        </w:rPr>
+        <w:t>rg</w:t>
+      </w:r>
+      <w:proofErr w:type="spellEnd"/>
+      <w:r>
+        <w:rPr>
+          <w:b/>
+          <w:bCs/>
+          <w:sz w:val="22"/>
+        </w:rPr>
+        <w:t>"</w:t>
+      </w:r>
+    </w:p>
+    <w:p>
+      <w:pPr>
+        <w:spacing w:before="0" w:after="160" w:line="259" w:lineRule="auto"/>
+        <w:jc w:val="both"/>
+        <w:rPr>
+          <w:sz w:val="22"/>
+        </w:rPr>
+      </w:pPr>
+      <w:r>
+        <w:rPr>
+          <w:noProof/>
+          <w:sz w:val="22"/>
+        </w:rPr>
+        <w:drawing>
+          <wp:inline distT="0" distB="0" distL="0" distR="0" wp14:anchorId="2B45EF76" wp14:editId="34881652">
+            <wp:extent cx="3086100" cy="1607187"/>
+            <wp:effectExtent l="0" t="0" r="0" b="0"/>
+            <wp:docPr id="30" name="Picture 30" descr="A screenshot of a computer&#10;&#10;Description automatically generated with medium confidence"/>
+            <wp:cNvGraphicFramePr>
+              <a:graphicFrameLocks xmlns:a="http://schemas.openxmlformats.org/drawingml/2006/main" noChangeAspect="1"/>
+            </wp:cNvGraphicFramePr>
+            <a:graphic xmlns:a="http://schemas.openxmlformats.org/drawingml/2006/main">
+              <a:graphicData uri="http://schemas.openxmlformats.org/drawingml/2006/picture">
+                <pic:pic xmlns:pic="http://schemas.openxmlformats.org/drawingml/2006/picture">
+                  <pic:nvPicPr>
+                    <pic:cNvPr id="30" name="Picture 30" descr="A screenshot of a computer&#10;&#10;Description automatically generated with medium confidence"/>
+                    <pic:cNvPicPr/>
+                  </pic:nvPicPr>
+                  <pic:blipFill>
+                    <a:blip r:embed="rId33">
+                      <a:extLst>
+                        <a:ext uri="{28A0092B-C50C-407E-A947-70E740481C1C}">
+                          <a14:useLocalDpi xmlns:a14="http://schemas.microsoft.com/office/drawing/2010/main" val="0"/>
+                        </a:ext>
+                      </a:extLst>
+                    </a:blip>
+                    <a:stretch>
+                      <a:fillRect/>
+                    </a:stretch>
+                  </pic:blipFill>
+                  <pic:spPr>
+                    <a:xfrm>
+                      <a:off x="0" y="0"/>
+                      <a:ext cx="3090403" cy="1609428"/>
+                    </a:xfrm>
+                    <a:prstGeom prst="rect">
+                      <a:avLst/>
+                    </a:prstGeom>
+                  </pic:spPr>
+                </pic:pic>
+              </a:graphicData>
+            </a:graphic>
+          </wp:inline>
+        </w:drawing>
+      </w:r>
+    </w:p>
+    <w:p>
+      <w:pPr>
+        <w:spacing w:before="0" w:after="160" w:line="259" w:lineRule="auto"/>
+        <w:jc w:val="both"/>
+        <w:rPr>
+          <w:sz w:val="22"/>
+        </w:rPr>
+      </w:pPr>
+    </w:p>
+    <w:p>
+      <w:pPr>
+        <w:spacing w:before="0" w:after="160" w:line="259" w:lineRule="auto"/>
+        <w:jc w:val="both"/>
+        <w:rPr>
+          <w:sz w:val="22"/>
+        </w:rPr>
+      </w:pPr>
+    </w:p>
+    <w:p>
+      <w:pPr>
+        <w:spacing w:before="0" w:after="160" w:line="259" w:lineRule="auto"/>
+        <w:jc w:val="both"/>
+        <w:rPr>
+          <w:sz w:val="22"/>
+        </w:rPr>
+      </w:pPr>
+    </w:p>
     <w:sectPr>
-      <w:headerReference w:type="default" r:id="rId27"/>
-      <w:footerReference w:type="default" r:id="rId28"/>
-      <w:footerReference w:type="first" r:id="rId29"/>
+      <w:headerReference w:type="default" r:id="rId34"/>
+      <w:footerReference w:type="default" r:id="rId35"/>
+      <w:footerReference w:type="first" r:id="rId36"/>
       <w:pgSz w:w="11907" w:h="16839" w:code="9"/>
       <w:pgMar w:top="2045" w:right="1699" w:bottom="1411" w:left="1699" w:header="706" w:footer="706" w:gutter="0"/>
       <w:cols w:space="708"/>

</xml_diff>